<commit_message>
lesson 337 - Thursday
</commit_message>
<xml_diff>
--- a/english_via_skype/solutions/doc/lesson_335_zakhyntos_edit.docx
+++ b/english_via_skype/solutions/doc/lesson_335_zakhyntos_edit.docx
@@ -1686,8 +1686,6 @@
         </w:rPr>
         <w:t>reflecting</w:t>
       </w:r>
-      <w:bookmarkStart w:id="0" w:name="_GoBack"/>
-      <w:bookmarkEnd w:id="0"/>
       <w:r>
         <w:rPr>
           <w:rFonts w:ascii="Arial" w:eastAsia="Times New Roman" w:hAnsi="Arial" w:cs="Arial"/>
@@ -1913,7 +1911,29 @@
           <w:shd w:val="clear" w:color="auto" w:fill="FFFFFF"/>
           <w:lang w:val="en-US"/>
         </w:rPr>
-        <w:t>een water set against a …………………..</w:t>
+        <w:t>een water set against a …</w:t>
+      </w:r>
+      <w:r>
+        <w:rPr>
+          <w:rFonts w:ascii="Arial" w:hAnsi="Arial" w:cs="Arial"/>
+          <w:color w:val="333333"/>
+          <w:sz w:val="26"/>
+          <w:szCs w:val="26"/>
+          <w:shd w:val="clear" w:color="auto" w:fill="FFFFFF"/>
+          <w:lang w:val="en-US"/>
+        </w:rPr>
+        <w:t>backdrop</w:t>
+      </w:r>
+      <w:r>
+        <w:rPr>
+          <w:rFonts w:ascii="Arial" w:hAnsi="Arial" w:cs="Arial"/>
+          <w:color w:val="333333"/>
+          <w:sz w:val="26"/>
+          <w:szCs w:val="26"/>
+          <w:shd w:val="clear" w:color="auto" w:fill="FFFFFF"/>
+          <w:lang w:val="en-US"/>
+        </w:rPr>
+        <w:t>………………..</w:t>
       </w:r>
       <w:r>
         <w:rPr>
@@ -1935,7 +1955,29 @@
           <w:shd w:val="clear" w:color="auto" w:fill="FFFFFF"/>
           <w:lang w:val="en-US"/>
         </w:rPr>
-        <w:t>ionas is one of the top ……………………………</w:t>
+        <w:t>ionas is one of the top …</w:t>
+      </w:r>
+      <w:r>
+        <w:rPr>
+          <w:rFonts w:ascii="Arial" w:hAnsi="Arial" w:cs="Arial"/>
+          <w:color w:val="333333"/>
+          <w:sz w:val="26"/>
+          <w:szCs w:val="26"/>
+          <w:shd w:val="clear" w:color="auto" w:fill="FFFFFF"/>
+          <w:lang w:val="en-US"/>
+        </w:rPr>
+        <w:t>secluded</w:t>
+      </w:r>
+      <w:r>
+        <w:rPr>
+          <w:rFonts w:ascii="Arial" w:hAnsi="Arial" w:cs="Arial"/>
+          <w:color w:val="333333"/>
+          <w:sz w:val="26"/>
+          <w:szCs w:val="26"/>
+          <w:shd w:val="clear" w:color="auto" w:fill="FFFFFF"/>
+          <w:lang w:val="en-US"/>
+        </w:rPr>
+        <w:t>…………………………</w:t>
       </w:r>
       <w:r>
         <w:rPr>
@@ -1980,7 +2022,29 @@
           <w:shd w:val="clear" w:color="auto" w:fill="FFFFFF"/>
           <w:lang w:val="en-US"/>
         </w:rPr>
-        <w:t>ity each year, and in the ……………………..</w:t>
+        <w:t>ity each year, and in the …</w:t>
+      </w:r>
+      <w:r>
+        <w:rPr>
+          <w:rFonts w:ascii="Arial" w:hAnsi="Arial" w:cs="Arial"/>
+          <w:color w:val="333333"/>
+          <w:sz w:val="26"/>
+          <w:szCs w:val="26"/>
+          <w:shd w:val="clear" w:color="auto" w:fill="FFFFFF"/>
+          <w:lang w:val="en-US"/>
+        </w:rPr>
+        <w:t>height</w:t>
+      </w:r>
+      <w:r>
+        <w:rPr>
+          <w:rFonts w:ascii="Arial" w:hAnsi="Arial" w:cs="Arial"/>
+          <w:color w:val="333333"/>
+          <w:sz w:val="26"/>
+          <w:szCs w:val="26"/>
+          <w:shd w:val="clear" w:color="auto" w:fill="FFFFFF"/>
+          <w:lang w:val="en-US"/>
+        </w:rPr>
+        <w:t>…………………..</w:t>
       </w:r>
       <w:r>
         <w:rPr>
@@ -2002,7 +2066,29 @@
           <w:shd w:val="clear" w:color="auto" w:fill="FFFFFF"/>
           <w:lang w:val="en-US"/>
         </w:rPr>
-        <w:t>staurants with terraces ………………….</w:t>
+        <w:t>staurants with terraces …</w:t>
+      </w:r>
+      <w:r>
+        <w:rPr>
+          <w:rFonts w:ascii="Arial" w:hAnsi="Arial" w:cs="Arial"/>
+          <w:color w:val="333333"/>
+          <w:sz w:val="26"/>
+          <w:szCs w:val="26"/>
+          <w:shd w:val="clear" w:color="auto" w:fill="FFFFFF"/>
+          <w:lang w:val="en-US"/>
+        </w:rPr>
+        <w:t>fronting</w:t>
+      </w:r>
+      <w:r>
+        <w:rPr>
+          <w:rFonts w:ascii="Arial" w:hAnsi="Arial" w:cs="Arial"/>
+          <w:color w:val="333333"/>
+          <w:sz w:val="26"/>
+          <w:szCs w:val="26"/>
+          <w:shd w:val="clear" w:color="auto" w:fill="FFFFFF"/>
+          <w:lang w:val="en-US"/>
+        </w:rPr>
+        <w:t>……………….</w:t>
       </w:r>
       <w:r>
         <w:rPr>
@@ -2173,7 +2259,27 @@
           <w:szCs w:val="26"/>
           <w:lang w:val="en-US"/>
         </w:rPr>
-        <w:t>anás is home to several ………………………..</w:t>
+        <w:t>anás is home to several …</w:t>
+      </w:r>
+      <w:r>
+        <w:rPr>
+          <w:rFonts w:ascii="Arial" w:hAnsi="Arial" w:cs="Arial"/>
+          <w:color w:val="333333"/>
+          <w:sz w:val="26"/>
+          <w:szCs w:val="26"/>
+          <w:lang w:val="en-US"/>
+        </w:rPr>
+        <w:t>blissful</w:t>
+      </w:r>
+      <w:r>
+        <w:rPr>
+          <w:rFonts w:ascii="Arial" w:hAnsi="Arial" w:cs="Arial"/>
+          <w:color w:val="333333"/>
+          <w:sz w:val="26"/>
+          <w:szCs w:val="26"/>
+          <w:lang w:val="en-US"/>
+        </w:rPr>
+        <w:t>……………………..</w:t>
       </w:r>
       <w:r>
         <w:rPr>
@@ -2216,7 +2322,47 @@
           <w:szCs w:val="26"/>
           <w:lang w:val="en-US"/>
         </w:rPr>
-        <w:t>for the……………………. sea turtle, which is an ……………………….</w:t>
+        <w:t>for the…</w:t>
+      </w:r>
+      <w:r>
+        <w:rPr>
+          <w:rFonts w:ascii="Arial" w:hAnsi="Arial" w:cs="Arial"/>
+          <w:color w:val="333333"/>
+          <w:sz w:val="26"/>
+          <w:szCs w:val="26"/>
+          <w:lang w:val="en-US"/>
+        </w:rPr>
+        <w:t>loggerhead</w:t>
+      </w:r>
+      <w:r>
+        <w:rPr>
+          <w:rFonts w:ascii="Arial" w:hAnsi="Arial" w:cs="Arial"/>
+          <w:color w:val="333333"/>
+          <w:sz w:val="26"/>
+          <w:szCs w:val="26"/>
+          <w:lang w:val="en-US"/>
+        </w:rPr>
+        <w:t>…………………. sea turtle, which is an …</w:t>
+      </w:r>
+      <w:r>
+        <w:rPr>
+          <w:rFonts w:ascii="Arial" w:hAnsi="Arial" w:cs="Arial"/>
+          <w:color w:val="333333"/>
+          <w:sz w:val="26"/>
+          <w:szCs w:val="26"/>
+          <w:lang w:val="en-US"/>
+        </w:rPr>
+        <w:t>endangered</w:t>
+      </w:r>
+      <w:r>
+        <w:rPr>
+          <w:rFonts w:ascii="Arial" w:hAnsi="Arial" w:cs="Arial"/>
+          <w:color w:val="333333"/>
+          <w:sz w:val="26"/>
+          <w:szCs w:val="26"/>
+          <w:lang w:val="en-US"/>
+        </w:rPr>
+        <w:t>…………………….</w:t>
       </w:r>
       <w:r>
         <w:rPr>
@@ -2236,7 +2382,29 @@
           <w:szCs w:val="26"/>
           <w:lang w:val="en-US"/>
         </w:rPr>
-        <w:t>…………………..</w:t>
+        <w:t>…</w:t>
+      </w:r>
+      <w:r>
+        <w:rPr>
+          <w:rFonts w:ascii="Arial" w:hAnsi="Arial" w:cs="Arial"/>
+          <w:color w:val="333333"/>
+          <w:sz w:val="26"/>
+          <w:szCs w:val="26"/>
+          <w:lang w:val="en-US"/>
+        </w:rPr>
+        <w:t>nesting</w:t>
+      </w:r>
+      <w:bookmarkStart w:id="0" w:name="_GoBack"/>
+      <w:bookmarkEnd w:id="0"/>
+      <w:r>
+        <w:rPr>
+          <w:rFonts w:ascii="Arial" w:hAnsi="Arial" w:cs="Arial"/>
+          <w:color w:val="333333"/>
+          <w:sz w:val="26"/>
+          <w:szCs w:val="26"/>
+          <w:lang w:val="en-US"/>
+        </w:rPr>
+        <w:t>………………..</w:t>
       </w:r>
       <w:r>
         <w:rPr>

</xml_diff>